<commit_message>
Formatting.docx : was changes text from 15 to 16 for 'Heading style calibri light 16 blue'
</commit_message>
<xml_diff>
--- a/ParleyPro Autotests/Contracts/Formatting.docx
+++ b/ParleyPro Autotests/Contracts/Formatting.docx
@@ -104,11 +104,10 @@
           <w:sz w:val="32"/>
           <w:szCs w:val="32"/>
           <w:u w:val="single"/>
+          <w:lang w:val="en-US"/>
         </w:rPr>
         <w:t>6</w:t>
       </w:r>
-      <w:bookmarkStart w:id="0" w:name="_GoBack"/>
-      <w:bookmarkEnd w:id="0"/>
       <w:r>
         <w:rPr>
           <w:rFonts w:ascii="Arial" w:hAnsi="Arial" w:cs="Arial"/>
@@ -361,7 +360,23 @@
           <w:shd w:val="clear" w:color="auto" w:fill="FFFFFF"/>
           <w:lang w:val="en-US"/>
         </w:rPr>
-        <w:t xml:space="preserve"> light 15 blue</w:t>
+        <w:t xml:space="preserve"> light 1</w:t>
+      </w:r>
+      <w:r>
+        <w:rPr>
+          <w:shd w:val="clear" w:color="auto" w:fill="FFFFFF"/>
+          <w:lang w:val="en-US"/>
+        </w:rPr>
+        <w:t>6</w:t>
+      </w:r>
+      <w:bookmarkStart w:id="0" w:name="_GoBack"/>
+      <w:bookmarkEnd w:id="0"/>
+      <w:r>
+        <w:rPr>
+          <w:shd w:val="clear" w:color="auto" w:fill="FFFFFF"/>
+          <w:lang w:val="en-US"/>
+        </w:rPr>
+        <w:t xml:space="preserve"> blue</w:t>
       </w:r>
     </w:p>
     <w:p>

</xml_diff>